<commit_message>
added ended lab-3, lab-4
</commit_message>
<xml_diff>
--- a/labs/lab04/report/report.docx
+++ b/labs/lab04/report/report.docx
@@ -37,13 +37,7 @@
         <w:t xml:space="preserve"> </w:t>
       </w:r>
       <w:r>
-        <w:t xml:space="preserve">№</w:t>
-      </w:r>
-      <w:r>
-        <w:t xml:space="preserve"> </w:t>
-      </w:r>
-      <w:r>
-        <w:t xml:space="preserve">4</w:t>
+        <w:t xml:space="preserve">№4</w:t>
       </w:r>
     </w:p>
     <w:p>
@@ -159,7 +153,7 @@
       </w:r>
     </w:p>
     <w:bookmarkEnd w:id="20"/>
-    <w:bookmarkStart w:id="53" w:name="выполнение-лабораторной-работы"/>
+    <w:bookmarkStart w:id="57" w:name="выполнение-лабораторной-работы"/>
     <w:p>
       <w:pPr>
         <w:pStyle w:val="Heading1"/>
@@ -182,7 +176,7 @@
         <w:pStyle w:val="FirstParagraph"/>
       </w:pPr>
       <w:r>
-        <w:t xml:space="preserve">Перейдем в каталог курса, сформированный при выполнении лабораторной работы №3, обновим локальный репозиторий, скачав изменения из удаленного репозитория. (рис. 1)</w:t>
+        <w:t xml:space="preserve">Перейдем в каталог курса, сформированный при выполнении лабораторной работы №3, обновим локальный репозиторий, скачав изменения из удаленного репозитория (рис. 1)</w:t>
       </w:r>
     </w:p>
     <w:p>
@@ -247,13 +241,13 @@
         <w:pStyle w:val="BodyText"/>
       </w:pPr>
       <w:r>
-        <w:t xml:space="preserve">Перейдем в каталог с шаблоном отчета о выполнении лабораторной работы № 4 и проведем компиляцию шаблона с использованием Makefile. Для этого введем команду make.</w:t>
+        <w:t xml:space="preserve">Перейдем в каталог с шаблоном отчета о выполнении лабораторной работы №4 и проведем компиляцию шаблона с использованием Makefile. Для этого введем команду make</w:t>
       </w:r>
       <w:r>
         <w:t xml:space="preserve"> </w:t>
       </w:r>
       <w:r>
-        <w:t xml:space="preserve">При успешной компиляции должны сгенерироваться файлы report.pdf и report.docx. Откроем и проверим корректность полученных файлов. (рис. 2)</w:t>
+        <w:t xml:space="preserve">При успешной компиляции должны сгенерироваться файлы report.pdf и report.docx. Откроем и проверим корректность полученных файлов (рис. 2)</w:t>
       </w:r>
     </w:p>
     <w:p>
@@ -318,7 +312,7 @@
         <w:pStyle w:val="BodyText"/>
       </w:pPr>
       <w:r>
-        <w:t xml:space="preserve">При успешной компиляции должны сгенерироваться файлы report.pdf и report.docx. Откроем и проверим корректность полученных файлов. (рис. 3)</w:t>
+        <w:t xml:space="preserve">При успешной компиляции должны сгенерироваться файлы report.pdf и report.docx. Откроем и проверим корректность полученных файлов (рис. 3)</w:t>
       </w:r>
     </w:p>
     <w:p>
@@ -331,7 +325,7 @@
           <wp:inline>
             <wp:extent cx="5334000" cy="338718"/>
             <wp:effectExtent b="0" l="0" r="0" t="0"/>
-            <wp:docPr descr="Рис. 3: Проверка скомпилированных файлов командой ls" title="" id="30" name="Picture"/>
+            <wp:docPr descr="Рис. 3: Проверка наличия скомпилированных файлов" title="" id="30" name="Picture"/>
             <a:graphic>
               <a:graphicData uri="http://schemas.openxmlformats.org/drawingml/2006/picture">
                 <pic:pic>
@@ -375,7 +369,7 @@
         <w:pStyle w:val="ImageCaption"/>
       </w:pPr>
       <w:r>
-        <w:t xml:space="preserve">Рис. 3: Проверка скомпилированных файлов командой ls</w:t>
+        <w:t xml:space="preserve">Рис. 3: Проверка наличия скомпилированных файлов</w:t>
       </w:r>
     </w:p>
     <w:p>
@@ -383,7 +377,7 @@
         <w:pStyle w:val="BodyText"/>
       </w:pPr>
       <w:r>
-        <w:t xml:space="preserve">Удалим полученные файлы с использованием Makefile. Для этого введем команду make clean. (рис. 4)</w:t>
+        <w:t xml:space="preserve">Удалим полученные файлы с использованием Makefile. Для этого введем команду make clean (рис. 4)</w:t>
       </w:r>
     </w:p>
     <w:p>
@@ -461,7 +455,7 @@
           <wp:inline>
             <wp:extent cx="5334000" cy="245881"/>
             <wp:effectExtent b="0" l="0" r="0" t="0"/>
-            <wp:docPr descr="Рис. 5: Проверка удаленных скомпилированных файлов командой ls" title="" id="38" name="Picture"/>
+            <wp:docPr descr="Рис. 5: Проверка результата операции удаления скомпилированных файлов" title="" id="38" name="Picture"/>
             <a:graphic>
               <a:graphicData uri="http://schemas.openxmlformats.org/drawingml/2006/picture">
                 <pic:pic>
@@ -505,7 +499,7 @@
         <w:pStyle w:val="ImageCaption"/>
       </w:pPr>
       <w:r>
-        <w:t xml:space="preserve">Рис. 5: Проверка удаленных скомпилированных файлов командой ls</w:t>
+        <w:t xml:space="preserve">Рис. 5: Проверка результата операции удаления скомпилированных файлов</w:t>
       </w:r>
     </w:p>
     <w:p>
@@ -513,7 +507,7 @@
         <w:pStyle w:val="BodyText"/>
       </w:pPr>
       <w:r>
-        <w:t xml:space="preserve">Откроем файл report.md c помощью текстового редактора gedit. (рис. 6, 7)</w:t>
+        <w:t xml:space="preserve">Откроем файл report.md c помощью текстового редактора gedit (рис. 6, 7)</w:t>
       </w:r>
     </w:p>
     <w:p>
@@ -635,7 +629,7 @@
         <w:pStyle w:val="BodyText"/>
       </w:pPr>
       <w:r>
-        <w:t xml:space="preserve">Для корректного отображения скриншотов разместим их в каталоге image. (рис. 8)</w:t>
+        <w:t xml:space="preserve">Для корректного отображения скриншотов разместим их в каталоге image (рис. 8)</w:t>
       </w:r>
     </w:p>
     <w:p>
@@ -648,7 +642,7 @@
           <wp:inline>
             <wp:extent cx="5334000" cy="3325481"/>
             <wp:effectExtent b="0" l="0" r="0" t="0"/>
-            <wp:docPr descr="Рис. 8: Каталог image" title="" id="50" name="Picture"/>
+            <wp:docPr descr="Рис. 8: Каталог …/arch-pc/labs/lab04/report/image" title="" id="50" name="Picture"/>
             <a:graphic>
               <a:graphicData uri="http://schemas.openxmlformats.org/drawingml/2006/picture">
                 <pic:pic>
@@ -692,11 +686,76 @@
         <w:pStyle w:val="ImageCaption"/>
       </w:pPr>
       <w:r>
-        <w:t xml:space="preserve">Рис. 8: Каталог image</w:t>
-      </w:r>
-    </w:p>
-    <w:bookmarkEnd w:id="53"/>
-    <w:bookmarkStart w:id="54" w:name="выводы"/>
+        <w:t xml:space="preserve">Рис. 8: Каталог …/arch-pc/labs/lab04/report/image</w:t>
+      </w:r>
+    </w:p>
+    <w:p>
+      <w:pPr>
+        <w:pStyle w:val="BodyText"/>
+      </w:pPr>
+      <w:r>
+        <w:t xml:space="preserve">Загрузим файлы на Github (рис. 9)</w:t>
+      </w:r>
+    </w:p>
+    <w:p>
+      <w:pPr>
+        <w:pStyle w:val="CaptionedFigure"/>
+      </w:pPr>
+      <w:bookmarkStart w:id="56" w:name="fig:fig9"/>
+      <w:r>
+        <w:drawing>
+          <wp:inline>
+            <wp:extent cx="5334000" cy="2442271"/>
+            <wp:effectExtent b="0" l="0" r="0" t="0"/>
+            <wp:docPr descr="Рис. 9: Загрузка файлов на Github" title="" id="54" name="Picture"/>
+            <a:graphic>
+              <a:graphicData uri="http://schemas.openxmlformats.org/drawingml/2006/picture">
+                <pic:pic>
+                  <pic:nvPicPr>
+                    <pic:cNvPr descr="image/9.png" id="55" name="Picture"/>
+                    <pic:cNvPicPr>
+                      <a:picLocks noChangeArrowheads="1" noChangeAspect="1"/>
+                    </pic:cNvPicPr>
+                  </pic:nvPicPr>
+                  <pic:blipFill>
+                    <a:blip r:embed="rId53"/>
+                    <a:stretch>
+                      <a:fillRect/>
+                    </a:stretch>
+                  </pic:blipFill>
+                  <pic:spPr bwMode="auto">
+                    <a:xfrm>
+                      <a:off x="0" y="0"/>
+                      <a:ext cx="5334000" cy="2442271"/>
+                    </a:xfrm>
+                    <a:prstGeom prst="rect">
+                      <a:avLst/>
+                    </a:prstGeom>
+                    <a:noFill/>
+                    <a:ln w="9525">
+                      <a:noFill/>
+                      <a:headEnd/>
+                      <a:tailEnd/>
+                    </a:ln>
+                  </pic:spPr>
+                </pic:pic>
+              </a:graphicData>
+            </a:graphic>
+          </wp:inline>
+        </w:drawing>
+      </w:r>
+      <w:bookmarkEnd w:id="56"/>
+    </w:p>
+    <w:p>
+      <w:pPr>
+        <w:pStyle w:val="ImageCaption"/>
+      </w:pPr>
+      <w:r>
+        <w:t xml:space="preserve">Рис. 9: Загрузка файлов на Github</w:t>
+      </w:r>
+    </w:p>
+    <w:bookmarkEnd w:id="57"/>
+    <w:bookmarkStart w:id="78" w:name="X33a5db1c0406ef43d93c9262044c6a22182ec0b"/>
     <w:p>
       <w:pPr>
         <w:pStyle w:val="Heading1"/>
@@ -711,6 +770,364 @@
         <w:tab/>
       </w:r>
       <w:r>
+        <w:t xml:space="preserve">Выполнение задания для самостоятельной работы</w:t>
+      </w:r>
+    </w:p>
+    <w:p>
+      <w:pPr>
+        <w:pStyle w:val="FirstParagraph"/>
+      </w:pPr>
+      <w:r>
+        <w:t xml:space="preserve">Ссылка на отчет о выполнении лабораторной работы №3 на GitHub:</w:t>
+      </w:r>
+      <w:r>
+        <w:t xml:space="preserve"> </w:t>
+      </w:r>
+      <w:r>
+        <w:t xml:space="preserve">https://github.com/dvshilonosov/study_2022-2023_arh-pc/tree/master/labs/lab03</w:t>
+      </w:r>
+    </w:p>
+    <w:p>
+      <w:pPr>
+        <w:pStyle w:val="BodyText"/>
+      </w:pPr>
+      <w:r>
+        <w:t xml:space="preserve">Перейдем в каталог отчета о выполнении лабораторной работы №3 и выведем содержимое (рис. 10)</w:t>
+      </w:r>
+    </w:p>
+    <w:p>
+      <w:pPr>
+        <w:pStyle w:val="CaptionedFigure"/>
+      </w:pPr>
+      <w:bookmarkStart w:id="61" w:name="fig:fig10"/>
+      <w:r>
+        <w:drawing>
+          <wp:inline>
+            <wp:extent cx="5334000" cy="328992"/>
+            <wp:effectExtent b="0" l="0" r="0" t="0"/>
+            <wp:docPr descr="Рис. 10: Переход в каталог …/arch-pc/labs/lab03/report и вывод содержимого" title="" id="59" name="Picture"/>
+            <a:graphic>
+              <a:graphicData uri="http://schemas.openxmlformats.org/drawingml/2006/picture">
+                <pic:pic>
+                  <pic:nvPicPr>
+                    <pic:cNvPr descr="image/10.png" id="60" name="Picture"/>
+                    <pic:cNvPicPr>
+                      <a:picLocks noChangeArrowheads="1" noChangeAspect="1"/>
+                    </pic:cNvPicPr>
+                  </pic:nvPicPr>
+                  <pic:blipFill>
+                    <a:blip r:embed="rId58"/>
+                    <a:stretch>
+                      <a:fillRect/>
+                    </a:stretch>
+                  </pic:blipFill>
+                  <pic:spPr bwMode="auto">
+                    <a:xfrm>
+                      <a:off x="0" y="0"/>
+                      <a:ext cx="5334000" cy="328992"/>
+                    </a:xfrm>
+                    <a:prstGeom prst="rect">
+                      <a:avLst/>
+                    </a:prstGeom>
+                    <a:noFill/>
+                    <a:ln w="9525">
+                      <a:noFill/>
+                      <a:headEnd/>
+                      <a:tailEnd/>
+                    </a:ln>
+                  </pic:spPr>
+                </pic:pic>
+              </a:graphicData>
+            </a:graphic>
+          </wp:inline>
+        </w:drawing>
+      </w:r>
+      <w:bookmarkEnd w:id="61"/>
+    </w:p>
+    <w:p>
+      <w:pPr>
+        <w:pStyle w:val="ImageCaption"/>
+      </w:pPr>
+      <w:r>
+        <w:t xml:space="preserve">Рис. 10: Переход в каталог …/arch-pc/labs/lab03/report и вывод содержимого</w:t>
+      </w:r>
+    </w:p>
+    <w:p>
+      <w:pPr>
+        <w:pStyle w:val="BodyText"/>
+      </w:pPr>
+      <w:r>
+        <w:t xml:space="preserve">Добавим в каталог …/arch-pc/labs/lab03/report/image все скриншоты, использовавшиеся в данном отчете (рис. 11)</w:t>
+      </w:r>
+    </w:p>
+    <w:p>
+      <w:pPr>
+        <w:pStyle w:val="CaptionedFigure"/>
+      </w:pPr>
+      <w:bookmarkStart w:id="65" w:name="fig:fig11"/>
+      <w:r>
+        <w:drawing>
+          <wp:inline>
+            <wp:extent cx="5334000" cy="3348834"/>
+            <wp:effectExtent b="0" l="0" r="0" t="0"/>
+            <wp:docPr descr="Рис. 11: Каталог …/arch-pc/labs/lab03/report/image с добавленными скриншотами" title="" id="63" name="Picture"/>
+            <a:graphic>
+              <a:graphicData uri="http://schemas.openxmlformats.org/drawingml/2006/picture">
+                <pic:pic>
+                  <pic:nvPicPr>
+                    <pic:cNvPr descr="image/11.png" id="64" name="Picture"/>
+                    <pic:cNvPicPr>
+                      <a:picLocks noChangeArrowheads="1" noChangeAspect="1"/>
+                    </pic:cNvPicPr>
+                  </pic:nvPicPr>
+                  <pic:blipFill>
+                    <a:blip r:embed="rId62"/>
+                    <a:stretch>
+                      <a:fillRect/>
+                    </a:stretch>
+                  </pic:blipFill>
+                  <pic:spPr bwMode="auto">
+                    <a:xfrm>
+                      <a:off x="0" y="0"/>
+                      <a:ext cx="5334000" cy="3348834"/>
+                    </a:xfrm>
+                    <a:prstGeom prst="rect">
+                      <a:avLst/>
+                    </a:prstGeom>
+                    <a:noFill/>
+                    <a:ln w="9525">
+                      <a:noFill/>
+                      <a:headEnd/>
+                      <a:tailEnd/>
+                    </a:ln>
+                  </pic:spPr>
+                </pic:pic>
+              </a:graphicData>
+            </a:graphic>
+          </wp:inline>
+        </w:drawing>
+      </w:r>
+      <w:bookmarkEnd w:id="65"/>
+    </w:p>
+    <w:p>
+      <w:pPr>
+        <w:pStyle w:val="ImageCaption"/>
+      </w:pPr>
+      <w:r>
+        <w:t xml:space="preserve">Рис. 11: Каталог …/arch-pc/labs/lab03/report/image с добавленными скриншотами</w:t>
+      </w:r>
+    </w:p>
+    <w:p>
+      <w:pPr>
+        <w:pStyle w:val="BodyText"/>
+      </w:pPr>
+      <w:r>
+        <w:t xml:space="preserve">Изменим содержимое report.md, где опишем отчет о выполнении лабораторной работы №3 (рис. 12)</w:t>
+      </w:r>
+    </w:p>
+    <w:p>
+      <w:pPr>
+        <w:pStyle w:val="CaptionedFigure"/>
+      </w:pPr>
+      <w:bookmarkStart w:id="69" w:name="fig:fig12"/>
+      <w:r>
+        <w:drawing>
+          <wp:inline>
+            <wp:extent cx="5334000" cy="2603540"/>
+            <wp:effectExtent b="0" l="0" r="0" t="0"/>
+            <wp:docPr descr="Рис. 12: Правка содержимого …/arch-pc/labs/lab03/report/report.md" title="" id="67" name="Picture"/>
+            <a:graphic>
+              <a:graphicData uri="http://schemas.openxmlformats.org/drawingml/2006/picture">
+                <pic:pic>
+                  <pic:nvPicPr>
+                    <pic:cNvPr descr="image/12.png" id="68" name="Picture"/>
+                    <pic:cNvPicPr>
+                      <a:picLocks noChangeArrowheads="1" noChangeAspect="1"/>
+                    </pic:cNvPicPr>
+                  </pic:nvPicPr>
+                  <pic:blipFill>
+                    <a:blip r:embed="rId66"/>
+                    <a:stretch>
+                      <a:fillRect/>
+                    </a:stretch>
+                  </pic:blipFill>
+                  <pic:spPr bwMode="auto">
+                    <a:xfrm>
+                      <a:off x="0" y="0"/>
+                      <a:ext cx="5334000" cy="2603540"/>
+                    </a:xfrm>
+                    <a:prstGeom prst="rect">
+                      <a:avLst/>
+                    </a:prstGeom>
+                    <a:noFill/>
+                    <a:ln w="9525">
+                      <a:noFill/>
+                      <a:headEnd/>
+                      <a:tailEnd/>
+                    </a:ln>
+                  </pic:spPr>
+                </pic:pic>
+              </a:graphicData>
+            </a:graphic>
+          </wp:inline>
+        </w:drawing>
+      </w:r>
+      <w:bookmarkEnd w:id="69"/>
+    </w:p>
+    <w:p>
+      <w:pPr>
+        <w:pStyle w:val="ImageCaption"/>
+      </w:pPr>
+      <w:r>
+        <w:t xml:space="preserve">Рис. 12: Правка содержимого …/arch-pc/labs/lab03/report/report.md</w:t>
+      </w:r>
+    </w:p>
+    <w:p>
+      <w:pPr>
+        <w:pStyle w:val="BodyText"/>
+      </w:pPr>
+      <w:r>
+        <w:t xml:space="preserve">Проведем компиляцию шаблона с использованием Makefile (рис. 13)</w:t>
+      </w:r>
+    </w:p>
+    <w:p>
+      <w:pPr>
+        <w:pStyle w:val="CaptionedFigure"/>
+      </w:pPr>
+      <w:bookmarkStart w:id="73" w:name="fig:fig13"/>
+      <w:r>
+        <w:drawing>
+          <wp:inline>
+            <wp:extent cx="5334000" cy="239400"/>
+            <wp:effectExtent b="0" l="0" r="0" t="0"/>
+            <wp:docPr descr="Рис. 13: Компиляция шаблона лабораторной работы №3" title="" id="71" name="Picture"/>
+            <a:graphic>
+              <a:graphicData uri="http://schemas.openxmlformats.org/drawingml/2006/picture">
+                <pic:pic>
+                  <pic:nvPicPr>
+                    <pic:cNvPr descr="image/13.png" id="72" name="Picture"/>
+                    <pic:cNvPicPr>
+                      <a:picLocks noChangeArrowheads="1" noChangeAspect="1"/>
+                    </pic:cNvPicPr>
+                  </pic:nvPicPr>
+                  <pic:blipFill>
+                    <a:blip r:embed="rId70"/>
+                    <a:stretch>
+                      <a:fillRect/>
+                    </a:stretch>
+                  </pic:blipFill>
+                  <pic:spPr bwMode="auto">
+                    <a:xfrm>
+                      <a:off x="0" y="0"/>
+                      <a:ext cx="5334000" cy="239400"/>
+                    </a:xfrm>
+                    <a:prstGeom prst="rect">
+                      <a:avLst/>
+                    </a:prstGeom>
+                    <a:noFill/>
+                    <a:ln w="9525">
+                      <a:noFill/>
+                      <a:headEnd/>
+                      <a:tailEnd/>
+                    </a:ln>
+                  </pic:spPr>
+                </pic:pic>
+              </a:graphicData>
+            </a:graphic>
+          </wp:inline>
+        </w:drawing>
+      </w:r>
+      <w:bookmarkEnd w:id="73"/>
+    </w:p>
+    <w:p>
+      <w:pPr>
+        <w:pStyle w:val="ImageCaption"/>
+      </w:pPr>
+      <w:r>
+        <w:t xml:space="preserve">Рис. 13: Компиляция шаблона лабораторной работы №3</w:t>
+      </w:r>
+    </w:p>
+    <w:p>
+      <w:pPr>
+        <w:pStyle w:val="BodyText"/>
+      </w:pPr>
+      <w:r>
+        <w:t xml:space="preserve">Выведем содержимое каталога …/arch-pc/labs/lab03/report (рис. 14)</w:t>
+      </w:r>
+    </w:p>
+    <w:p>
+      <w:pPr>
+        <w:pStyle w:val="CaptionedFigure"/>
+      </w:pPr>
+      <w:bookmarkStart w:id="77" w:name="fig:fig14"/>
+      <w:r>
+        <w:drawing>
+          <wp:inline>
+            <wp:extent cx="5334000" cy="239400"/>
+            <wp:effectExtent b="0" l="0" r="0" t="0"/>
+            <wp:docPr descr="Рис. 14: Вывод содержимого каталога" title="" id="75" name="Picture"/>
+            <a:graphic>
+              <a:graphicData uri="http://schemas.openxmlformats.org/drawingml/2006/picture">
+                <pic:pic>
+                  <pic:nvPicPr>
+                    <pic:cNvPr descr="image/14.png" id="76" name="Picture"/>
+                    <pic:cNvPicPr>
+                      <a:picLocks noChangeArrowheads="1" noChangeAspect="1"/>
+                    </pic:cNvPicPr>
+                  </pic:nvPicPr>
+                  <pic:blipFill>
+                    <a:blip r:embed="rId74"/>
+                    <a:stretch>
+                      <a:fillRect/>
+                    </a:stretch>
+                  </pic:blipFill>
+                  <pic:spPr bwMode="auto">
+                    <a:xfrm>
+                      <a:off x="0" y="0"/>
+                      <a:ext cx="5334000" cy="239400"/>
+                    </a:xfrm>
+                    <a:prstGeom prst="rect">
+                      <a:avLst/>
+                    </a:prstGeom>
+                    <a:noFill/>
+                    <a:ln w="9525">
+                      <a:noFill/>
+                      <a:headEnd/>
+                      <a:tailEnd/>
+                    </a:ln>
+                  </pic:spPr>
+                </pic:pic>
+              </a:graphicData>
+            </a:graphic>
+          </wp:inline>
+        </w:drawing>
+      </w:r>
+      <w:bookmarkEnd w:id="77"/>
+    </w:p>
+    <w:p>
+      <w:pPr>
+        <w:pStyle w:val="ImageCaption"/>
+      </w:pPr>
+      <w:r>
+        <w:t xml:space="preserve">Рис. 14: Вывод содержимого каталога</w:t>
+      </w:r>
+    </w:p>
+    <w:bookmarkEnd w:id="78"/>
+    <w:bookmarkStart w:id="79" w:name="выводы"/>
+    <w:p>
+      <w:pPr>
+        <w:pStyle w:val="Heading1"/>
+      </w:pPr>
+      <w:r>
+        <w:rPr>
+          <w:rStyle w:val="SectionNumber"/>
+        </w:rPr>
+        <w:t xml:space="preserve">4</w:t>
+      </w:r>
+      <w:r>
+        <w:tab/>
+      </w:r>
+      <w:r>
         <w:t xml:space="preserve">Выводы</w:t>
       </w:r>
     </w:p>
@@ -722,7 +1139,7 @@
         <w:t xml:space="preserve">В процессе выполнения лабораторной работы были получены практические навыки оформления отчетов с помощью легковесного языка разметки Markdown.</w:t>
       </w:r>
     </w:p>
-    <w:bookmarkEnd w:id="54"/>
+    <w:bookmarkEnd w:id="79"/>
     <w:sectPr/>
   </w:body>
 </w:document>

</xml_diff>